<commit_message>
Completed Bethesda Cover Letter
</commit_message>
<xml_diff>
--- a/Bethesda Game Studios/ShantanuMane - CoverLetter_Bethesda.docx
+++ b/Bethesda Game Studios/ShantanuMane - CoverLetter_Bethesda.docx
@@ -246,7 +246,13 @@
         <w:spacing w:after="60"/>
       </w:pPr>
       <w:r>
-        <w:t>Jan 2 2019</w:t>
+        <w:t xml:space="preserve">Jan </w:t>
+      </w:r>
+      <w:r>
+        <w:t>9</w:t>
+      </w:r>
+      <w:r>
+        <w:t xml:space="preserve"> 2019</w:t>
       </w:r>
     </w:p>
     <w:p>
@@ -292,332 +298,461 @@
       </w:r>
       <w:r>
         <w:t>MD 20850</w:t>
+      </w:r>
+    </w:p>
+    <w:p>
+      <w:pPr>
+        <w:spacing w:after="100"/>
+      </w:pPr>
+    </w:p>
+    <w:p>
+      <w:pPr>
+        <w:spacing w:after="120"/>
+        <w:rPr>
+          <w:b/>
+        </w:rPr>
+      </w:pPr>
+      <w:r>
+        <w:rPr>
+          <w:b/>
+        </w:rPr>
+        <w:t xml:space="preserve">Dear </w:t>
+      </w:r>
+      <w:r>
+        <w:rPr>
+          <w:b/>
+        </w:rPr>
+        <w:t>Bethesda</w:t>
+      </w:r>
+      <w:r>
+        <w:rPr>
+          <w:b/>
+        </w:rPr>
+        <w:t>,</w:t>
+      </w:r>
+    </w:p>
+    <w:p>
+      <w:pPr>
+        <w:spacing w:after="240"/>
+      </w:pPr>
+      <w:r>
+        <w:t>I am</w:t>
+      </w:r>
+      <w:r>
+        <w:t xml:space="preserve"> Shantanu Mane, a Game</w:t>
+      </w:r>
+      <w:r>
+        <w:t>play Programmer</w:t>
+      </w:r>
+      <w:r>
+        <w:t xml:space="preserve"> highly skilled in C++</w:t>
+      </w:r>
+      <w:r>
+        <w:t xml:space="preserve"> and</w:t>
+      </w:r>
+      <w:r>
+        <w:t xml:space="preserve"> </w:t>
+      </w:r>
+      <w:r>
+        <w:t>3D Math</w:t>
+      </w:r>
+      <w:r>
+        <w:t xml:space="preserve">. I have </w:t>
+      </w:r>
+      <w:r>
+        <w:t>accru</w:t>
+      </w:r>
+      <w:r>
+        <w:t>ed</w:t>
+      </w:r>
+      <w:r>
+        <w:t xml:space="preserve"> experience with Player Input, </w:t>
+      </w:r>
+      <w:r>
+        <w:t>A</w:t>
+      </w:r>
+      <w:r>
+        <w:t xml:space="preserve">nimations and AI </w:t>
+      </w:r>
+      <w:r>
+        <w:t xml:space="preserve">working </w:t>
+      </w:r>
+      <w:r>
+        <w:t xml:space="preserve">on Action Games. </w:t>
+      </w:r>
+      <w:r>
+        <w:t xml:space="preserve">I am currently a graduate student at the University of Utah studying in the final </w:t>
+      </w:r>
+      <w:r>
+        <w:t>semester</w:t>
+      </w:r>
+      <w:r>
+        <w:t xml:space="preserve"> </w:t>
+      </w:r>
+      <w:r>
+        <w:t>for</w:t>
+      </w:r>
+      <w:r>
+        <w:t xml:space="preserve"> my </w:t>
+      </w:r>
+      <w:r>
+        <w:t xml:space="preserve">EAE </w:t>
+      </w:r>
+      <w:r>
+        <w:t xml:space="preserve">- </w:t>
+      </w:r>
+      <w:r>
+        <w:t>Game Engineering</w:t>
+      </w:r>
+      <w:r>
+        <w:t xml:space="preserve"> Master’s</w:t>
+      </w:r>
+      <w:r>
+        <w:t xml:space="preserve"> degree. And I am </w:t>
+      </w:r>
+      <w:r>
+        <w:t xml:space="preserve">beyond </w:t>
+      </w:r>
+      <w:r>
+        <w:t>thrilled</w:t>
+      </w:r>
+      <w:r>
+        <w:t xml:space="preserve"> to be applying for the </w:t>
+      </w:r>
+      <w:r>
+        <w:t xml:space="preserve">Gameplay Programmer </w:t>
+      </w:r>
+      <w:r>
+        <w:t xml:space="preserve">position at </w:t>
+      </w:r>
+      <w:r>
+        <w:t>Bethesda</w:t>
+      </w:r>
+      <w:r>
+        <w:t xml:space="preserve"> Game Studios</w:t>
+      </w:r>
+      <w:r>
+        <w:t>!</w:t>
+      </w:r>
+    </w:p>
+    <w:p>
+      <w:pPr>
+        <w:spacing w:after="240"/>
+      </w:pPr>
+      <w:r>
+        <w:t xml:space="preserve">My C++ skills are at their peak through rigorous practice with and a better understanding of </w:t>
+      </w:r>
+      <w:r>
+        <w:t>P</w:t>
+      </w:r>
+      <w:r>
+        <w:t>ointers</w:t>
+      </w:r>
+      <w:r>
+        <w:t>,</w:t>
+      </w:r>
+      <w:r>
+        <w:t xml:space="preserve"> </w:t>
+      </w:r>
+      <w:r>
+        <w:t>Data Structures</w:t>
+      </w:r>
+      <w:r>
+        <w:t>, Optimization</w:t>
+      </w:r>
+      <w:r>
+        <w:t xml:space="preserve"> and Software Design Principles from the Collision System and Memory Manager I created. I love delving into 3D Math and am relearning it in a better way, with a heavy focus on visualizing and understanding it through geometry, for use specifically in games. The Action games that I have worked on and am currently working on have given me experience in bringing the design, engineering, art and animation in them together, and in collaborating with and learning from the people involved, as well as iterating on the games’ systems to get them to their best possible form.</w:t>
+      </w:r>
+    </w:p>
+    <w:p>
+      <w:pPr>
+        <w:spacing w:after="240"/>
+      </w:pPr>
+      <w:r>
+        <w:t xml:space="preserve">Combat, weapons, action and animation are where my passion truly lies. I have </w:t>
+      </w:r>
+      <w:r>
+        <w:t xml:space="preserve">taken </w:t>
+      </w:r>
+      <w:r>
+        <w:t xml:space="preserve">and continue to take time to learn combat design and combat systems. I am also learning about animation programming </w:t>
+      </w:r>
+      <w:r>
+        <w:t xml:space="preserve">as it relates to gameplay </w:t>
+      </w:r>
+      <w:r>
+        <w:t xml:space="preserve">and am working towards creating a gameplay animation system related to but not limited to combat. Learning about animation </w:t>
+      </w:r>
+      <w:r>
+        <w:t>systems</w:t>
+      </w:r>
+      <w:r>
+        <w:t xml:space="preserve"> from GDC talks by Jeet Shroff (Just Cause 3), Jake Campbell (DOOM), Simon </w:t>
+      </w:r>
+      <w:proofErr w:type="spellStart"/>
+      <w:r>
+        <w:t>Clavet</w:t>
+      </w:r>
+      <w:proofErr w:type="spellEnd"/>
+      <w:r>
+        <w:t xml:space="preserve"> (For Honor), Geoff Harrower (EA UFC) and Michal Mach (Uncharted 4) have made me insightful about the underlying animation mechanisms of those games and </w:t>
+      </w:r>
+      <w:r>
+        <w:t xml:space="preserve">the </w:t>
+      </w:r>
+      <w:r>
+        <w:t>ones I play</w:t>
+      </w:r>
+      <w:r>
+        <w:t>.</w:t>
+      </w:r>
+    </w:p>
+    <w:p>
+      <w:pPr>
+        <w:spacing w:after="240"/>
+      </w:pPr>
+      <w:r>
+        <w:t xml:space="preserve">I love </w:t>
+      </w:r>
+      <w:r>
+        <w:t>games</w:t>
+      </w:r>
+      <w:r>
+        <w:t xml:space="preserve"> that </w:t>
+      </w:r>
+      <w:r>
+        <w:t>have</w:t>
+      </w:r>
+      <w:r>
+        <w:t xml:space="preserve"> a high level of immersion and</w:t>
+      </w:r>
+      <w:r>
+        <w:t xml:space="preserve"> </w:t>
+      </w:r>
+      <w:r>
+        <w:t>let</w:t>
+      </w:r>
+      <w:r>
+        <w:t xml:space="preserve"> the player</w:t>
+      </w:r>
+      <w:r>
+        <w:t xml:space="preserve"> live a power fantasy</w:t>
+      </w:r>
+      <w:r>
+        <w:t xml:space="preserve">! </w:t>
+      </w:r>
+      <w:r>
+        <w:t xml:space="preserve">Bethesda is a true maestro of such games! </w:t>
+      </w:r>
+      <w:r>
+        <w:t>All of your games focus on achieving that sense of immersion and allowing players to write their own story in the worlds that you create. That was what pulled me into Fallout 3 when I played it ten years ago and what got me excited</w:t>
+      </w:r>
+      <w:r>
+        <w:t xml:space="preserve"> to play</w:t>
+      </w:r>
+      <w:r>
+        <w:t xml:space="preserve"> Skyrim and now for The Elder Scrolls VI! Skyrim is my favorite game from Bethesda and I have fond memories of </w:t>
+      </w:r>
+      <w:r>
+        <w:t xml:space="preserve">coming home </w:t>
+      </w:r>
+      <w:r>
+        <w:t>every day</w:t>
+      </w:r>
+      <w:r>
+        <w:t xml:space="preserve"> after college to play it and </w:t>
+      </w:r>
+      <w:r>
+        <w:t xml:space="preserve">sharing my stories with a friend who also played </w:t>
+      </w:r>
+      <w:r>
+        <w:t>it</w:t>
+      </w:r>
+      <w:r>
+        <w:t>.</w:t>
+      </w:r>
+      <w:r>
+        <w:t xml:space="preserve"> There is just something about being </w:t>
+      </w:r>
+      <w:proofErr w:type="spellStart"/>
+      <w:r>
+        <w:t>Dovahkiin</w:t>
+      </w:r>
+      <w:proofErr w:type="spellEnd"/>
+      <w:r>
+        <w:t xml:space="preserve">, </w:t>
+      </w:r>
+      <w:r>
+        <w:t>a</w:t>
+      </w:r>
+      <w:r>
+        <w:t xml:space="preserve"> Dragonborn</w:t>
+      </w:r>
+      <w:r>
+        <w:t xml:space="preserve">, that really excites me </w:t>
+      </w:r>
+      <w:r>
+        <w:t>to this day</w:t>
+      </w:r>
+      <w:r>
+        <w:t xml:space="preserve">! </w:t>
+      </w:r>
+      <w:r>
+        <w:t xml:space="preserve">The livable worlds that your studio creates have the power to make someone feel that they are </w:t>
+      </w:r>
+      <w:r>
+        <w:t xml:space="preserve">actually there and are </w:t>
+      </w:r>
+      <w:r>
+        <w:t xml:space="preserve">a part of </w:t>
+      </w:r>
+      <w:r>
+        <w:t>them</w:t>
       </w:r>
       <w:bookmarkStart w:id="0" w:name="_GoBack"/>
       <w:bookmarkEnd w:id="0"/>
-    </w:p>
-    <w:p>
-      <w:pPr>
-        <w:spacing w:after="100"/>
-      </w:pPr>
+      <w:r>
+        <w:t>.</w:t>
+      </w:r>
     </w:p>
     <w:p>
       <w:pPr>
         <w:spacing w:after="240"/>
-        <w:rPr>
-          <w:b/>
-        </w:rPr>
-      </w:pPr>
-      <w:r>
-        <w:rPr>
-          <w:b/>
-        </w:rPr>
-        <w:t xml:space="preserve">Dear </w:t>
-      </w:r>
-      <w:r>
-        <w:rPr>
-          <w:b/>
-        </w:rPr>
+      </w:pPr>
+      <w:r>
+        <w:t xml:space="preserve">Games with </w:t>
+      </w:r>
+      <w:r>
+        <w:t>immersive worlds</w:t>
+      </w:r>
+      <w:r>
+        <w:t xml:space="preserve"> and </w:t>
+      </w:r>
+      <w:r>
+        <w:t xml:space="preserve">engaging, compelling experiences </w:t>
+      </w:r>
+      <w:r>
+        <w:t xml:space="preserve">that fulfill power fantasies </w:t>
+      </w:r>
+      <w:r>
+        <w:t xml:space="preserve">are what </w:t>
+      </w:r>
+      <w:r>
         <w:t>Bethesda</w:t>
       </w:r>
       <w:r>
-        <w:rPr>
-          <w:b/>
-        </w:rPr>
+        <w:t xml:space="preserve"> is </w:t>
+      </w:r>
+      <w:r>
+        <w:t xml:space="preserve">the </w:t>
+      </w:r>
+      <w:r>
+        <w:t>flag</w:t>
+      </w:r>
+      <w:r>
+        <w:t>-bearer</w:t>
+      </w:r>
+      <w:r>
+        <w:t xml:space="preserve"> of</w:t>
+      </w:r>
+      <w:r>
+        <w:t>!</w:t>
+      </w:r>
+      <w:r>
+        <w:t xml:space="preserve"> </w:t>
+      </w:r>
+      <w:r>
+        <w:t xml:space="preserve">I </w:t>
+      </w:r>
+      <w:r>
+        <w:t>look forward</w:t>
+      </w:r>
+      <w:r>
+        <w:t xml:space="preserve"> to know</w:t>
+      </w:r>
+      <w:r>
+        <w:t>ing</w:t>
+      </w:r>
+      <w:r>
+        <w:t xml:space="preserve"> more about Starfield and The Elder Scrolls VI</w:t>
+      </w:r>
+      <w:r>
         <w:t>,</w:t>
       </w:r>
-    </w:p>
-    <w:p>
-      <w:pPr>
-        <w:spacing w:after="240"/>
-      </w:pPr>
-      <w:r>
-        <w:t>I am</w:t>
-      </w:r>
-      <w:r>
-        <w:t xml:space="preserve"> Shantanu Mane, a Game</w:t>
-      </w:r>
-      <w:r>
-        <w:t>play Programmer</w:t>
-      </w:r>
-      <w:r>
-        <w:t xml:space="preserve"> highly skilled in C++</w:t>
-      </w:r>
-      <w:r>
-        <w:t xml:space="preserve"> and</w:t>
+      <w:r>
+        <w:t xml:space="preserve"> play</w:t>
+      </w:r>
+      <w:r>
+        <w:t>ing</w:t>
+      </w:r>
+      <w:r>
+        <w:t xml:space="preserve"> them</w:t>
+      </w:r>
+      <w:r>
+        <w:t xml:space="preserve"> and </w:t>
+      </w:r>
+      <w:r>
+        <w:t xml:space="preserve">hopefully </w:t>
+      </w:r>
+      <w:r>
+        <w:t>even working on them</w:t>
+      </w:r>
+      <w:r>
+        <w:t>.</w:t>
+      </w:r>
+      <w:r>
+        <w:t xml:space="preserve"> I like what Todd Howard</w:t>
       </w:r>
       <w:r>
         <w:t xml:space="preserve"> </w:t>
       </w:r>
       <w:r>
-        <w:t>3D Math</w:t>
-      </w:r>
-      <w:r>
-        <w:t xml:space="preserve">. I have </w:t>
-      </w:r>
-      <w:r>
-        <w:t>accru</w:t>
-      </w:r>
-      <w:r>
-        <w:t>ed</w:t>
-      </w:r>
-      <w:r>
-        <w:t xml:space="preserve"> experience with Player Input, </w:t>
-      </w:r>
-      <w:r>
-        <w:t>A</w:t>
-      </w:r>
-      <w:r>
-        <w:t xml:space="preserve">nimations and AI </w:t>
-      </w:r>
-      <w:r>
-        <w:t xml:space="preserve">working </w:t>
-      </w:r>
-      <w:r>
-        <w:t xml:space="preserve">on Action Games. </w:t>
-      </w:r>
-      <w:r>
-        <w:t xml:space="preserve">I am currently a graduate student at the University of Utah studying in the final </w:t>
-      </w:r>
-      <w:r>
-        <w:t>semester</w:t>
+        <w:t>said to ‘Noclip’</w:t>
+      </w:r>
+      <w:r>
+        <w:t>,</w:t>
+      </w:r>
+      <w:r>
+        <w:t xml:space="preserve"> that you </w:t>
+      </w:r>
+      <w:r>
+        <w:t xml:space="preserve">as a studio </w:t>
+      </w:r>
+      <w:r>
+        <w:t>are not afraid to be ambitious and the team staying together is</w:t>
+      </w:r>
+      <w:r>
+        <w:t xml:space="preserve"> very</w:t>
+      </w:r>
+      <w:r>
+        <w:t xml:space="preserve"> important to you. These are things I </w:t>
+      </w:r>
+      <w:r>
+        <w:t xml:space="preserve">strongly </w:t>
+      </w:r>
+      <w:r>
+        <w:t xml:space="preserve">believe in and are what I am looking for too. And </w:t>
+      </w:r>
+      <w:r>
+        <w:t xml:space="preserve">I would </w:t>
+      </w:r>
+      <w:r>
+        <w:t xml:space="preserve">absolutely </w:t>
+      </w:r>
+      <w:r>
+        <w:t xml:space="preserve">love to be a part of the team at </w:t>
+      </w:r>
+      <w:r>
+        <w:t>Bethesda Game Studios</w:t>
+      </w:r>
+      <w:r>
+        <w:t>. It would</w:t>
       </w:r>
       <w:r>
         <w:t xml:space="preserve"> </w:t>
       </w:r>
       <w:r>
-        <w:t>for</w:t>
-      </w:r>
-      <w:r>
-        <w:t xml:space="preserve"> my </w:t>
-      </w:r>
-      <w:r>
-        <w:t xml:space="preserve">EAE </w:t>
-      </w:r>
-      <w:r>
-        <w:t xml:space="preserve">- </w:t>
-      </w:r>
-      <w:r>
-        <w:t>Game Engineering</w:t>
-      </w:r>
-      <w:r>
-        <w:t xml:space="preserve"> Master’s</w:t>
-      </w:r>
-      <w:r>
-        <w:t xml:space="preserve"> degree. And I am </w:t>
-      </w:r>
-      <w:r>
-        <w:t xml:space="preserve">beyond </w:t>
-      </w:r>
-      <w:r>
-        <w:t>thrilled</w:t>
-      </w:r>
-      <w:r>
-        <w:t xml:space="preserve"> to be applying for the </w:t>
-      </w:r>
-      <w:r>
-        <w:t xml:space="preserve">Gameplay Programmer </w:t>
-      </w:r>
-      <w:r>
-        <w:t xml:space="preserve">position at </w:t>
-      </w:r>
-      <w:r>
-        <w:t>Bethesda</w:t>
-      </w:r>
-      <w:r>
-        <w:t>!</w:t>
-      </w:r>
-    </w:p>
-    <w:p>
-      <w:pPr>
-        <w:spacing w:after="240"/>
-      </w:pPr>
-      <w:r>
-        <w:t>My C++ skills are at their peak through rigorous practice with the use of pointers and a better understanding of Data Structures and Software Design Principles from the Collision System and Memory Manager that I created. I love delving into 3D Math and am relearning it in a better way, with a heavy focus on visualizing and understanding it through geometry, for use specifically in games. The Action games that I have worked on and am currently working on have given me experience in bringing the design, engineering, art and animation in them together, and in collaborating with and learning from the people involved, as well as iterating on the games’ systems to get them to their best possible form.</w:t>
-      </w:r>
-    </w:p>
-    <w:p>
-      <w:pPr>
-        <w:spacing w:after="240"/>
-      </w:pPr>
-      <w:r>
-        <w:t xml:space="preserve">Combat, weapons, action and animation are where my passion truly lies. I have </w:t>
-      </w:r>
-      <w:r>
-        <w:t xml:space="preserve">taken </w:t>
-      </w:r>
-      <w:r>
-        <w:t xml:space="preserve">and continue to take time to learn combat design and combat systems. I am also learning about animation programming and am working towards creating a gameplay animation system related to but not limited to combat. Learning about animation programming from GDC talks by Jeet Shroff (Just Cause 3), Jake Campbell (DOOM), Simon </w:t>
-      </w:r>
-      <w:proofErr w:type="spellStart"/>
-      <w:r>
-        <w:t>Clavet</w:t>
-      </w:r>
-      <w:proofErr w:type="spellEnd"/>
-      <w:r>
-        <w:t xml:space="preserve"> (For Honor), Geoff Harrower (EA UFC) and Michal Mach (Uncharted 4) have made me insightful about the underlying animation mechanisms of those games and ones I play</w:t>
-      </w:r>
-      <w:r>
-        <w:t>, as they relate to gameplay</w:t>
-      </w:r>
-      <w:r>
-        <w:t>.</w:t>
-      </w:r>
-    </w:p>
-    <w:p>
-      <w:pPr>
-        <w:spacing w:after="240"/>
-      </w:pPr>
-      <w:r>
-        <w:t xml:space="preserve">I love </w:t>
-      </w:r>
-      <w:r>
-        <w:t>games</w:t>
-      </w:r>
-      <w:r>
-        <w:t xml:space="preserve"> that </w:t>
-      </w:r>
-      <w:r>
-        <w:t>have</w:t>
-      </w:r>
-      <w:r>
-        <w:t xml:space="preserve"> a high level of immersion and</w:t>
-      </w:r>
-      <w:r>
-        <w:t xml:space="preserve"> </w:t>
-      </w:r>
-      <w:r>
-        <w:t>make</w:t>
-      </w:r>
-      <w:r>
-        <w:t xml:space="preserve"> the player</w:t>
-      </w:r>
-      <w:r>
-        <w:t xml:space="preserve"> live a power fantasy</w:t>
-      </w:r>
-      <w:r>
-        <w:t xml:space="preserve">! </w:t>
-      </w:r>
-      <w:r>
-        <w:t xml:space="preserve">Bethesda is a true maestro of such games! </w:t>
-      </w:r>
-      <w:r>
-        <w:t>All of your games focus on achieving that sense of immersion and allowing players to write their own story in the worlds that you create. That was what pulled me into Fallout 3 when I played it ten years ago and what got me excited for Skyrim before its release and now for The Elder Scrolls VI! Skyrim is my favorite game from Bethesda and I have fond memories of sharing my stories with a friend who also played the game</w:t>
-      </w:r>
-      <w:r>
-        <w:t>.</w:t>
-      </w:r>
-      <w:r>
-        <w:t xml:space="preserve"> There is just something about being </w:t>
-      </w:r>
-      <w:proofErr w:type="spellStart"/>
-      <w:r>
-        <w:t>Dovahkiin</w:t>
-      </w:r>
-      <w:proofErr w:type="spellEnd"/>
-      <w:r>
-        <w:t>, a Dragonborn</w:t>
-      </w:r>
-      <w:r>
-        <w:t xml:space="preserve">, </w:t>
-      </w:r>
-      <w:r>
-        <w:t>that</w:t>
-      </w:r>
-      <w:r>
-        <w:t xml:space="preserve"> </w:t>
-      </w:r>
-      <w:r>
-        <w:t>really excites me</w:t>
-      </w:r>
-      <w:r>
-        <w:t xml:space="preserve"> </w:t>
-      </w:r>
-      <w:r>
-        <w:t>to this day</w:t>
-      </w:r>
-      <w:r>
-        <w:t xml:space="preserve">! </w:t>
-      </w:r>
-      <w:r>
-        <w:t xml:space="preserve">The livable worlds that your studio creates have the power to make someone feel that they are </w:t>
-      </w:r>
-      <w:r>
-        <w:t xml:space="preserve">actually there and are </w:t>
-      </w:r>
-      <w:r>
-        <w:t>a part of it.</w:t>
-      </w:r>
-    </w:p>
-    <w:p>
-      <w:pPr>
-        <w:spacing w:after="240"/>
-      </w:pPr>
-      <w:r>
-        <w:t xml:space="preserve">Games with </w:t>
-      </w:r>
-      <w:r>
-        <w:t>immersive worlds</w:t>
-      </w:r>
-      <w:r>
-        <w:t xml:space="preserve"> and </w:t>
-      </w:r>
-      <w:r>
-        <w:t xml:space="preserve">engaging, compelling experiences </w:t>
-      </w:r>
-      <w:r>
-        <w:t xml:space="preserve">that fulfill power fantasies </w:t>
-      </w:r>
-      <w:r>
-        <w:t xml:space="preserve">are what </w:t>
-      </w:r>
-      <w:r>
-        <w:t>Bethesda</w:t>
-      </w:r>
-      <w:r>
-        <w:t xml:space="preserve"> is </w:t>
-      </w:r>
-      <w:r>
-        <w:t xml:space="preserve">the </w:t>
-      </w:r>
-      <w:r>
-        <w:t>flag</w:t>
-      </w:r>
-      <w:r>
-        <w:t>-bearer</w:t>
-      </w:r>
-      <w:r>
-        <w:t xml:space="preserve"> of</w:t>
-      </w:r>
-      <w:r>
-        <w:t>!</w:t>
-      </w:r>
-      <w:r>
-        <w:t xml:space="preserve"> </w:t>
-      </w:r>
-      <w:r>
-        <w:t>I am very eager to know more about Starfield and The Elder Scrolls VI and also to play them</w:t>
-      </w:r>
-      <w:r>
-        <w:t xml:space="preserve">. </w:t>
-      </w:r>
-      <w:r>
-        <w:t xml:space="preserve">I would absolutely love to be a part of the team at </w:t>
-      </w:r>
-      <w:r>
-        <w:t>Bethesda Game Studios</w:t>
-      </w:r>
-      <w:r>
-        <w:t xml:space="preserve"> and</w:t>
-      </w:r>
-      <w:r>
-        <w:t xml:space="preserve"> play my part in creating the next game that surpasses expectations and breaks all </w:t>
-      </w:r>
-      <w:r>
-        <w:t xml:space="preserve">known </w:t>
-      </w:r>
-      <w:r>
-        <w:t>boundaries</w:t>
+        <w:t>be a dream come true</w:t>
       </w:r>
       <w:r>
         <w:t>!</w:t>

</xml_diff>